<commit_message>
learn about redis hashes
</commit_message>
<xml_diff>
--- a/persistence/nosql/redis-data-types.docx
+++ b/persistence/nosql/redis-data-types.docx
@@ -1126,35 +1126,1345 @@
     </w:p>
     <w:p>
       <w:pPr>
-        <w:pStyle w:val="NoSpacing"/>
-        <w:rPr>
-          <w:shd w:val="clear" w:color="auto" w:fill="FFFFFF"/>
-        </w:rPr>
-      </w:pPr>
+        <w:pStyle w:val="Heading1"/>
+      </w:pPr>
+      <w:r>
+        <w:t>Hashes</w:t>
+      </w:r>
     </w:p>
     <w:p>
       <w:pPr>
+        <w:pStyle w:val="NoSpacing"/>
+        <w:rPr>
+          <w:shd w:val="clear" w:color="auto" w:fill="FFFFFF"/>
+        </w:rPr>
+      </w:pPr>
+      <w:r>
+        <w:rPr>
+          <w:shd w:val="clear" w:color="auto" w:fill="FFFFFF"/>
+        </w:rPr>
+        <w:t xml:space="preserve">Redis hashes are record types structured as </w:t>
+      </w:r>
+      <w:r>
+        <w:rPr>
+          <w:b/>
+          <w:bCs/>
+          <w:shd w:val="clear" w:color="auto" w:fill="FFFFFF"/>
+        </w:rPr>
+        <w:t>collections of field-value pairs</w:t>
+      </w:r>
+      <w:r>
+        <w:rPr>
+          <w:shd w:val="clear" w:color="auto" w:fill="FFFFFF"/>
+        </w:rPr>
+        <w:t>.</w:t>
+      </w:r>
+    </w:p>
+    <w:p>
+      <w:pPr>
+        <w:pStyle w:val="NoSpacing"/>
+        <w:rPr>
+          <w:shd w:val="clear" w:color="auto" w:fill="FFFFFF"/>
+        </w:rPr>
+      </w:pPr>
+    </w:p>
+    <w:p>
+      <w:pPr>
+        <w:pStyle w:val="NoSpacing"/>
+        <w:rPr>
+          <w:shd w:val="clear" w:color="auto" w:fill="FFFFFF"/>
+        </w:rPr>
+      </w:pPr>
+      <w:r>
+        <w:rPr>
+          <w:shd w:val="clear" w:color="auto" w:fill="FFFFFF"/>
+        </w:rPr>
+        <w:t>You can use hashes to</w:t>
+      </w:r>
+      <w:r>
+        <w:rPr>
+          <w:shd w:val="clear" w:color="auto" w:fill="FFFFFF"/>
+        </w:rPr>
+        <w:t>:</w:t>
+      </w:r>
+    </w:p>
+    <w:p>
+      <w:pPr>
+        <w:pStyle w:val="NoSpacing"/>
+        <w:numPr>
+          <w:ilvl w:val="0"/>
+          <w:numId w:val="15"/>
+        </w:numPr>
+        <w:rPr>
+          <w:shd w:val="clear" w:color="auto" w:fill="FFFFFF"/>
+        </w:rPr>
+      </w:pPr>
+      <w:r>
+        <w:rPr>
+          <w:shd w:val="clear" w:color="auto" w:fill="FFFFFF"/>
+        </w:rPr>
+        <w:t>represent basic objects</w:t>
+      </w:r>
+      <w:r>
+        <w:rPr>
+          <w:i/>
+          <w:iCs/>
+          <w:color w:val="FF0000"/>
+          <w:shd w:val="clear" w:color="auto" w:fill="FFFFFF"/>
+        </w:rPr>
+        <w:t>(what is a basic object??)</w:t>
+      </w:r>
+    </w:p>
+    <w:p>
+      <w:pPr>
+        <w:pStyle w:val="NoSpacing"/>
+        <w:numPr>
+          <w:ilvl w:val="0"/>
+          <w:numId w:val="15"/>
+        </w:numPr>
+        <w:rPr>
+          <w:shd w:val="clear" w:color="auto" w:fill="FFFFFF"/>
+        </w:rPr>
+      </w:pPr>
+      <w:r>
+        <w:rPr>
+          <w:shd w:val="clear" w:color="auto" w:fill="FFFFFF"/>
+        </w:rPr>
+        <w:t>and to store groupings of counters, among other things.</w:t>
+      </w:r>
+    </w:p>
+    <w:p>
+      <w:pPr>
+        <w:pStyle w:val="NoSpacing"/>
+        <w:rPr>
+          <w:shd w:val="clear" w:color="auto" w:fill="FFFFFF"/>
+        </w:rPr>
+      </w:pPr>
+    </w:p>
+    <w:p>
+      <w:pPr>
+        <w:pStyle w:val="code-snippet"/>
+        <w:rPr>
+          <w:sz w:val="20"/>
+          <w:szCs w:val="27"/>
+        </w:rPr>
+      </w:pPr>
+      <w:r>
+        <w:rPr>
+          <w:sz w:val="20"/>
+          <w:szCs w:val="27"/>
+        </w:rPr>
+        <w:t>&gt; HSET bike:1 model Deimos brand Ergonom type 'Enduro bikes' price 4972</w:t>
+      </w:r>
+    </w:p>
+    <w:p>
+      <w:pPr>
+        <w:pStyle w:val="code-snippet"/>
+        <w:rPr>
+          <w:sz w:val="20"/>
+          <w:szCs w:val="27"/>
+        </w:rPr>
+      </w:pPr>
+      <w:r>
+        <w:rPr>
+          <w:sz w:val="20"/>
+          <w:szCs w:val="27"/>
+        </w:rPr>
+        <w:lastRenderedPageBreak/>
+        <w:t>(integer) 4</w:t>
+      </w:r>
+    </w:p>
+    <w:p>
+      <w:pPr>
+        <w:pStyle w:val="code-snippet"/>
+        <w:rPr>
+          <w:sz w:val="20"/>
+          <w:szCs w:val="27"/>
+        </w:rPr>
+      </w:pPr>
+      <w:r>
+        <w:rPr>
+          <w:sz w:val="20"/>
+          <w:szCs w:val="27"/>
+        </w:rPr>
+        <w:t>&gt; HGET bike:1 model</w:t>
+      </w:r>
+    </w:p>
+    <w:p>
+      <w:pPr>
+        <w:pStyle w:val="code-snippet"/>
+        <w:rPr>
+          <w:sz w:val="20"/>
+          <w:szCs w:val="27"/>
+        </w:rPr>
+      </w:pPr>
+      <w:r>
+        <w:rPr>
+          <w:sz w:val="20"/>
+          <w:szCs w:val="27"/>
+        </w:rPr>
+        <w:t>"Deimos"</w:t>
+      </w:r>
+    </w:p>
+    <w:p>
+      <w:pPr>
+        <w:pStyle w:val="code-snippet"/>
+        <w:rPr>
+          <w:sz w:val="20"/>
+          <w:szCs w:val="27"/>
+        </w:rPr>
+      </w:pPr>
+      <w:r>
+        <w:rPr>
+          <w:sz w:val="20"/>
+          <w:szCs w:val="27"/>
+        </w:rPr>
+        <w:t>&gt; HGET bike:1 price</w:t>
+      </w:r>
+    </w:p>
+    <w:p>
+      <w:pPr>
+        <w:pStyle w:val="code-snippet"/>
+        <w:rPr>
+          <w:sz w:val="20"/>
+          <w:szCs w:val="27"/>
+        </w:rPr>
+      </w:pPr>
+      <w:r>
+        <w:rPr>
+          <w:sz w:val="20"/>
+          <w:szCs w:val="27"/>
+        </w:rPr>
+        <w:t>"4972"</w:t>
+      </w:r>
+    </w:p>
+    <w:p>
+      <w:pPr>
+        <w:pStyle w:val="code-snippet"/>
+        <w:rPr>
+          <w:sz w:val="20"/>
+          <w:szCs w:val="27"/>
+        </w:rPr>
+      </w:pPr>
+      <w:r>
+        <w:rPr>
+          <w:sz w:val="20"/>
+          <w:szCs w:val="27"/>
+        </w:rPr>
+        <w:t>&gt; HGETALL bike:1</w:t>
+      </w:r>
+    </w:p>
+    <w:p>
+      <w:pPr>
+        <w:pStyle w:val="code-snippet"/>
+        <w:rPr>
+          <w:sz w:val="20"/>
+          <w:szCs w:val="27"/>
+        </w:rPr>
+      </w:pPr>
+      <w:r>
+        <w:rPr>
+          <w:sz w:val="20"/>
+          <w:szCs w:val="27"/>
+        </w:rPr>
+        <w:t>1) "model"</w:t>
+      </w:r>
+    </w:p>
+    <w:p>
+      <w:pPr>
+        <w:pStyle w:val="code-snippet"/>
+        <w:rPr>
+          <w:sz w:val="20"/>
+          <w:szCs w:val="27"/>
+        </w:rPr>
+      </w:pPr>
+      <w:r>
+        <w:rPr>
+          <w:sz w:val="20"/>
+          <w:szCs w:val="27"/>
+        </w:rPr>
+        <w:t>2) "Deimos"</w:t>
+      </w:r>
+    </w:p>
+    <w:p>
+      <w:pPr>
+        <w:pStyle w:val="code-snippet"/>
+        <w:rPr>
+          <w:sz w:val="20"/>
+          <w:szCs w:val="27"/>
+        </w:rPr>
+      </w:pPr>
+      <w:r>
+        <w:rPr>
+          <w:sz w:val="20"/>
+          <w:szCs w:val="27"/>
+        </w:rPr>
+        <w:t>3) "brand"</w:t>
+      </w:r>
+    </w:p>
+    <w:p>
+      <w:pPr>
+        <w:pStyle w:val="code-snippet"/>
+        <w:rPr>
+          <w:sz w:val="20"/>
+          <w:szCs w:val="27"/>
+        </w:rPr>
+      </w:pPr>
+      <w:r>
+        <w:rPr>
+          <w:sz w:val="20"/>
+          <w:szCs w:val="27"/>
+        </w:rPr>
+        <w:t>4) "Ergonom"</w:t>
+      </w:r>
+    </w:p>
+    <w:p>
+      <w:pPr>
+        <w:pStyle w:val="code-snippet"/>
+        <w:rPr>
+          <w:sz w:val="20"/>
+          <w:szCs w:val="27"/>
+        </w:rPr>
+      </w:pPr>
+      <w:r>
+        <w:rPr>
+          <w:sz w:val="20"/>
+          <w:szCs w:val="27"/>
+        </w:rPr>
+        <w:t>5) "type"</w:t>
+      </w:r>
+    </w:p>
+    <w:p>
+      <w:pPr>
+        <w:pStyle w:val="code-snippet"/>
+        <w:rPr>
+          <w:sz w:val="20"/>
+          <w:szCs w:val="27"/>
+        </w:rPr>
+      </w:pPr>
+      <w:r>
+        <w:rPr>
+          <w:sz w:val="20"/>
+          <w:szCs w:val="27"/>
+        </w:rPr>
+        <w:t>6) "Enduro bikes"</w:t>
+      </w:r>
+    </w:p>
+    <w:p>
+      <w:pPr>
+        <w:pStyle w:val="code-snippet"/>
+        <w:rPr>
+          <w:sz w:val="20"/>
+          <w:szCs w:val="27"/>
+        </w:rPr>
+      </w:pPr>
+      <w:r>
+        <w:rPr>
+          <w:sz w:val="20"/>
+          <w:szCs w:val="27"/>
+        </w:rPr>
+        <w:t>7) "price"</w:t>
+      </w:r>
+    </w:p>
+    <w:p>
+      <w:pPr>
+        <w:pStyle w:val="code-snippet"/>
+        <w:rPr>
+          <w:sz w:val="20"/>
+          <w:szCs w:val="27"/>
+        </w:rPr>
+      </w:pPr>
+      <w:r>
+        <w:rPr>
+          <w:sz w:val="20"/>
+          <w:szCs w:val="27"/>
+        </w:rPr>
+        <w:t>8) "4972"</w:t>
+      </w:r>
+    </w:p>
+    <w:p>
+      <w:pPr>
+        <w:rPr>
+          <w:i/>
+          <w:iCs/>
+        </w:rPr>
+      </w:pPr>
+      <w:r>
+        <w:rPr>
+          <w:i/>
+          <w:iCs/>
+        </w:rPr>
+        <w:t xml:space="preserve">Use </w:t>
+      </w:r>
+      <w:r>
+        <w:rPr>
+          <w:rStyle w:val="code-snippetChar"/>
+          <w:i/>
+          <w:iCs/>
+        </w:rPr>
+        <w:t>HMGET</w:t>
+      </w:r>
+      <w:r>
+        <w:rPr>
+          <w:i/>
+          <w:iCs/>
+        </w:rPr>
+        <w:t xml:space="preserve"> to retrieve multiple fields.</w:t>
+      </w:r>
+    </w:p>
+    <w:p>
+      <w:pPr>
+        <w:pStyle w:val="NoSpacing"/>
+        <w:rPr>
+          <w:shd w:val="clear" w:color="auto" w:fill="FFFFFF"/>
+        </w:rPr>
+      </w:pPr>
+    </w:p>
+    <w:p>
+      <w:pPr>
+        <w:pStyle w:val="NoSpacing"/>
+        <w:rPr>
+          <w:shd w:val="clear" w:color="auto" w:fill="FFFFFF"/>
+        </w:rPr>
+      </w:pPr>
+      <w:r>
+        <w:rPr>
+          <w:shd w:val="clear" w:color="auto" w:fill="FFFFFF"/>
+        </w:rPr>
+        <w:t>There are commands that are able to perform operations on individual fields as well, like </w:t>
+      </w:r>
+      <w:hyperlink r:id="rId22" w:history="1">
+        <w:r>
+          <w:rPr>
+            <w:rStyle w:val="HTMLCode"/>
+            <w:rFonts w:ascii="Consolas" w:eastAsiaTheme="minorEastAsia" w:hAnsi="Consolas"/>
+            <w:color w:val="111827"/>
+            <w:spacing w:val="-2"/>
+            <w:sz w:val="24"/>
+            <w:szCs w:val="24"/>
+            <w:u w:val="single"/>
+            <w:bdr w:val="single" w:sz="2" w:space="0" w:color="E5E7EB" w:frame="1"/>
+            <w:shd w:val="clear" w:color="auto" w:fill="FFFFFF"/>
+          </w:rPr>
+          <w:t>HINCRBY</w:t>
+        </w:r>
+      </w:hyperlink>
+      <w:r>
+        <w:rPr>
+          <w:shd w:val="clear" w:color="auto" w:fill="FFFFFF"/>
+        </w:rPr>
+        <w:t>:</w:t>
+      </w:r>
+    </w:p>
+    <w:p>
+      <w:pPr>
+        <w:pStyle w:val="NoSpacing"/>
+        <w:rPr>
+          <w:shd w:val="clear" w:color="auto" w:fill="FFFFFF"/>
+        </w:rPr>
+      </w:pPr>
+    </w:p>
+    <w:p>
+      <w:pPr>
+        <w:pStyle w:val="code-snippet"/>
+      </w:pPr>
+      <w:r>
+        <w:t>&gt; HINCRBY bike:1 price 100</w:t>
+      </w:r>
+    </w:p>
+    <w:p>
+      <w:pPr>
+        <w:pStyle w:val="code-snippet"/>
+      </w:pPr>
+      <w:r>
+        <w:t>(integer) 5072</w:t>
+      </w:r>
+    </w:p>
+    <w:p>
+      <w:pPr>
+        <w:pStyle w:val="code-snippet"/>
+      </w:pPr>
+      <w:r>
+        <w:t>&gt; HINCRBY bike:1 price -100</w:t>
+      </w:r>
+    </w:p>
+    <w:p>
+      <w:pPr>
+        <w:pStyle w:val="code-snippet"/>
+      </w:pPr>
+      <w:r>
+        <w:t>(integer) 4972</w:t>
+      </w:r>
+    </w:p>
+    <w:p>
+      <w:pPr>
+        <w:pStyle w:val="NoSpacing"/>
+      </w:pPr>
+    </w:p>
+    <w:p>
+      <w:pPr>
+        <w:pStyle w:val="NoSpacing"/>
+        <w:rPr>
+          <w:b/>
+          <w:bCs/>
+        </w:rPr>
+      </w:pPr>
+      <w:r>
+        <w:rPr>
+          <w:b/>
+          <w:bCs/>
+        </w:rPr>
+        <w:t>It is worth noting that small hashes (i.e., a few elements with small values) are</w:t>
+      </w:r>
+      <w:r>
+        <w:rPr>
+          <w:b/>
+          <w:bCs/>
+        </w:rPr>
+        <w:t xml:space="preserve"> </w:t>
+      </w:r>
+      <w:r>
+        <w:rPr>
+          <w:b/>
+          <w:bCs/>
+        </w:rPr>
+        <w:t>encoded in special way in memory that make them very memory efficient.</w:t>
+      </w:r>
+    </w:p>
+    <w:p>
+      <w:pPr>
+        <w:pStyle w:val="NoSpacing"/>
+        <w:rPr>
+          <w:b/>
+          <w:bCs/>
+        </w:rPr>
+      </w:pPr>
+    </w:p>
+    <w:p>
+      <w:pPr>
+        <w:pStyle w:val="Heading2"/>
+      </w:pPr>
+      <w:r>
+        <w:t>Field Expiration</w:t>
+      </w:r>
+    </w:p>
+    <w:p>
+      <w:pPr>
+        <w:pStyle w:val="NoSpacing"/>
+      </w:pPr>
+      <w:r>
+        <w:t xml:space="preserve">New in Redis Open Source 7.4 is the ability to specify an </w:t>
+      </w:r>
+      <w:r>
+        <w:rPr>
+          <w:b/>
+          <w:bCs/>
+        </w:rPr>
+        <w:t xml:space="preserve">expiration time </w:t>
+      </w:r>
+      <w:r>
+        <w:rPr>
+          <w:b/>
+          <w:bCs/>
+          <w:highlight w:val="yellow"/>
+        </w:rPr>
+        <w:t>or</w:t>
+      </w:r>
+      <w:r>
+        <w:rPr>
+          <w:b/>
+          <w:bCs/>
+        </w:rPr>
+        <w:t xml:space="preserve"> a time-to-live</w:t>
+      </w:r>
+      <w:r>
+        <w:t xml:space="preserve"> </w:t>
+      </w:r>
+      <w:r>
+        <w:rPr>
+          <w:b/>
+          <w:bCs/>
+        </w:rPr>
+        <w:t>(TTL) value for individual hash fields.</w:t>
+      </w:r>
+      <w:r>
+        <w:t xml:space="preserve"> This capability is comparable to </w:t>
+      </w:r>
+      <w:hyperlink r:id="rId23" w:anchor="key-expiration" w:history="1">
+        <w:r>
+          <w:rPr>
+            <w:rStyle w:val="Hyperlink"/>
+            <w:rFonts w:ascii="Arial" w:hAnsi="Arial" w:cs="Arial"/>
+            <w:color w:val="111827"/>
+            <w:spacing w:val="-2"/>
+            <w:bdr w:val="single" w:sz="2" w:space="0" w:color="E5E7EB" w:frame="1"/>
+          </w:rPr>
+          <w:t>key expiration</w:t>
+        </w:r>
+      </w:hyperlink>
+      <w:r>
+        <w:t> and includes a number of similar commands.</w:t>
+      </w:r>
+    </w:p>
+    <w:p>
+      <w:pPr>
+        <w:pStyle w:val="NoSpacing"/>
+      </w:pPr>
+    </w:p>
+    <w:p>
+      <w:pPr>
+        <w:pStyle w:val="NoSpacing"/>
+        <w:rPr>
+          <w:i/>
+          <w:iCs/>
+          <w:sz w:val="20"/>
+          <w:szCs w:val="20"/>
+          <w:shd w:val="clear" w:color="auto" w:fill="FFFFFF"/>
+        </w:rPr>
+      </w:pPr>
+      <w:r>
+        <w:rPr>
+          <w:i/>
+          <w:iCs/>
+          <w:sz w:val="20"/>
+          <w:szCs w:val="20"/>
+          <w:shd w:val="clear" w:color="auto" w:fill="FFFFFF"/>
+        </w:rPr>
+        <w:t>Support for hash field expiration in the official client libraries is not yet available, but you can test hash field expiration now with beta versions of the </w:t>
+      </w:r>
+      <w:hyperlink r:id="rId24" w:history="1">
+        <w:r>
+          <w:rPr>
+            <w:rStyle w:val="Hyperlink"/>
+            <w:rFonts w:ascii="Arial" w:hAnsi="Arial" w:cs="Arial"/>
+            <w:i/>
+            <w:iCs/>
+            <w:color w:val="111827"/>
+            <w:spacing w:val="-2"/>
+            <w:sz w:val="20"/>
+            <w:szCs w:val="20"/>
+            <w:bdr w:val="single" w:sz="2" w:space="0" w:color="E5E7EB" w:frame="1"/>
+            <w:shd w:val="clear" w:color="auto" w:fill="FFFFFF"/>
+          </w:rPr>
+          <w:t>Python (redis-</w:t>
+        </w:r>
+        <w:proofErr w:type="spellStart"/>
+        <w:r>
+          <w:rPr>
+            <w:rStyle w:val="Hyperlink"/>
+            <w:rFonts w:ascii="Arial" w:hAnsi="Arial" w:cs="Arial"/>
+            <w:i/>
+            <w:iCs/>
+            <w:color w:val="111827"/>
+            <w:spacing w:val="-2"/>
+            <w:sz w:val="20"/>
+            <w:szCs w:val="20"/>
+            <w:bdr w:val="single" w:sz="2" w:space="0" w:color="E5E7EB" w:frame="1"/>
+            <w:shd w:val="clear" w:color="auto" w:fill="FFFFFF"/>
+          </w:rPr>
+          <w:t>py</w:t>
+        </w:r>
+        <w:proofErr w:type="spellEnd"/>
+        <w:r>
+          <w:rPr>
+            <w:rStyle w:val="Hyperlink"/>
+            <w:rFonts w:ascii="Arial" w:hAnsi="Arial" w:cs="Arial"/>
+            <w:i/>
+            <w:iCs/>
+            <w:color w:val="111827"/>
+            <w:spacing w:val="-2"/>
+            <w:sz w:val="20"/>
+            <w:szCs w:val="20"/>
+            <w:bdr w:val="single" w:sz="2" w:space="0" w:color="E5E7EB" w:frame="1"/>
+            <w:shd w:val="clear" w:color="auto" w:fill="FFFFFF"/>
+          </w:rPr>
+          <w:t>)</w:t>
+        </w:r>
+      </w:hyperlink>
+      <w:r>
+        <w:rPr>
+          <w:i/>
+          <w:iCs/>
+          <w:sz w:val="20"/>
+          <w:szCs w:val="20"/>
+          <w:shd w:val="clear" w:color="auto" w:fill="FFFFFF"/>
+        </w:rPr>
+        <w:t> and </w:t>
+      </w:r>
+      <w:hyperlink r:id="rId25" w:history="1">
+        <w:r>
+          <w:rPr>
+            <w:rStyle w:val="Hyperlink"/>
+            <w:rFonts w:ascii="Arial" w:hAnsi="Arial" w:cs="Arial"/>
+            <w:i/>
+            <w:iCs/>
+            <w:color w:val="111827"/>
+            <w:spacing w:val="-2"/>
+            <w:sz w:val="20"/>
+            <w:szCs w:val="20"/>
+            <w:bdr w:val="single" w:sz="2" w:space="0" w:color="E5E7EB" w:frame="1"/>
+            <w:shd w:val="clear" w:color="auto" w:fill="FFFFFF"/>
+          </w:rPr>
+          <w:t>Java (Jedis)</w:t>
+        </w:r>
+      </w:hyperlink>
+      <w:r>
+        <w:rPr>
+          <w:i/>
+          <w:iCs/>
+          <w:sz w:val="20"/>
+          <w:szCs w:val="20"/>
+          <w:shd w:val="clear" w:color="auto" w:fill="FFFFFF"/>
+        </w:rPr>
+        <w:t> client libraries.</w:t>
+      </w:r>
+    </w:p>
+    <w:p>
+      <w:pPr>
+        <w:pStyle w:val="NoSpacing"/>
+      </w:pPr>
+    </w:p>
+    <w:p>
+      <w:pPr>
+        <w:pStyle w:val="NoSpacing"/>
+        <w:numPr>
+          <w:ilvl w:val="0"/>
+          <w:numId w:val="21"/>
+        </w:numPr>
+      </w:pPr>
+      <w:r>
+        <w:t>Use the following commands to set either an exact expiration time or a TTL value for specific fields:</w:t>
+      </w:r>
+    </w:p>
+    <w:p>
+      <w:pPr>
+        <w:pStyle w:val="NoSpacing"/>
+      </w:pPr>
+      <w:hyperlink r:id="rId26" w:history="1">
+        <w:r>
+          <w:rPr>
+            <w:rStyle w:val="HTMLCode"/>
+            <w:rFonts w:ascii="Consolas" w:eastAsiaTheme="minorEastAsia" w:hAnsi="Consolas"/>
+            <w:color w:val="111827"/>
+            <w:spacing w:val="-2"/>
+            <w:sz w:val="24"/>
+            <w:szCs w:val="24"/>
+            <w:u w:val="single"/>
+            <w:bdr w:val="single" w:sz="2" w:space="0" w:color="E5E7EB" w:frame="1"/>
+          </w:rPr>
+          <w:t>HEXPIRE</w:t>
+        </w:r>
+      </w:hyperlink>
+      <w:r>
+        <w:t xml:space="preserve">: set the </w:t>
+      </w:r>
+      <w:r>
+        <w:rPr>
+          <w:b/>
+          <w:bCs/>
+        </w:rPr>
+        <w:t>remaining</w:t>
+      </w:r>
+      <w:r>
+        <w:t xml:space="preserve"> TTL in seconds.</w:t>
+      </w:r>
+    </w:p>
+    <w:p>
+      <w:pPr>
+        <w:pStyle w:val="NoSpacing"/>
+      </w:pPr>
+      <w:hyperlink r:id="rId27" w:history="1">
+        <w:r>
+          <w:rPr>
+            <w:rStyle w:val="HTMLCode"/>
+            <w:rFonts w:ascii="Consolas" w:eastAsiaTheme="minorEastAsia" w:hAnsi="Consolas"/>
+            <w:color w:val="111827"/>
+            <w:spacing w:val="-2"/>
+            <w:sz w:val="24"/>
+            <w:szCs w:val="24"/>
+            <w:u w:val="single"/>
+            <w:bdr w:val="single" w:sz="2" w:space="0" w:color="E5E7EB" w:frame="1"/>
+          </w:rPr>
+          <w:t>HPEXPIRE</w:t>
+        </w:r>
+      </w:hyperlink>
+      <w:r>
+        <w:t xml:space="preserve">: set the </w:t>
+      </w:r>
+      <w:r>
+        <w:rPr>
+          <w:b/>
+          <w:bCs/>
+        </w:rPr>
+        <w:t>remaining</w:t>
+      </w:r>
+      <w:r>
+        <w:t xml:space="preserve"> TTL in milliseconds.</w:t>
+      </w:r>
+    </w:p>
+    <w:p>
+      <w:pPr>
+        <w:pStyle w:val="NoSpacing"/>
+      </w:pPr>
+      <w:hyperlink r:id="rId28" w:history="1">
+        <w:r>
+          <w:rPr>
+            <w:rStyle w:val="HTMLCode"/>
+            <w:rFonts w:ascii="Consolas" w:eastAsiaTheme="minorEastAsia" w:hAnsi="Consolas"/>
+            <w:color w:val="111827"/>
+            <w:spacing w:val="-2"/>
+            <w:sz w:val="24"/>
+            <w:szCs w:val="24"/>
+            <w:u w:val="single"/>
+            <w:bdr w:val="single" w:sz="2" w:space="0" w:color="E5E7EB" w:frame="1"/>
+          </w:rPr>
+          <w:t>HEXPIREAT</w:t>
+        </w:r>
+      </w:hyperlink>
+      <w:r>
+        <w:t>: set the expiration time to a timestamp specified in seconds.</w:t>
+      </w:r>
+    </w:p>
+    <w:p>
+      <w:pPr>
+        <w:pStyle w:val="NoSpacing"/>
+      </w:pPr>
+      <w:hyperlink r:id="rId29" w:history="1">
+        <w:r>
+          <w:rPr>
+            <w:rStyle w:val="HTMLCode"/>
+            <w:rFonts w:ascii="Consolas" w:eastAsiaTheme="minorEastAsia" w:hAnsi="Consolas"/>
+            <w:color w:val="111827"/>
+            <w:spacing w:val="-2"/>
+            <w:sz w:val="24"/>
+            <w:szCs w:val="24"/>
+            <w:u w:val="single"/>
+            <w:bdr w:val="single" w:sz="2" w:space="0" w:color="E5E7EB" w:frame="1"/>
+          </w:rPr>
+          <w:t>HPEXPIREAT</w:t>
+        </w:r>
+      </w:hyperlink>
+      <w:r>
+        <w:t>: set the expiration time to a timestamp specified in milliseconds.</w:t>
+      </w:r>
+    </w:p>
+    <w:p>
+      <w:pPr>
+        <w:pStyle w:val="NoSpacing"/>
+      </w:pPr>
+    </w:p>
+    <w:p>
+      <w:pPr>
+        <w:pStyle w:val="NoSpacing"/>
+        <w:numPr>
+          <w:ilvl w:val="0"/>
+          <w:numId w:val="21"/>
+        </w:numPr>
+      </w:pPr>
+      <w:r>
+        <w:t>Use the following commands to retrieve either the exact time when or the remaining TTL until specific fields will expire:</w:t>
+      </w:r>
+    </w:p>
+    <w:p>
+      <w:pPr>
+        <w:pStyle w:val="NoSpacing"/>
+      </w:pPr>
+    </w:p>
+    <w:p>
+      <w:pPr>
+        <w:pStyle w:val="NoSpacing"/>
+      </w:pPr>
+      <w:hyperlink r:id="rId30" w:history="1">
+        <w:r>
+          <w:rPr>
+            <w:rStyle w:val="HTMLCode"/>
+            <w:rFonts w:ascii="Consolas" w:eastAsiaTheme="minorEastAsia" w:hAnsi="Consolas"/>
+            <w:color w:val="111827"/>
+            <w:spacing w:val="-2"/>
+            <w:sz w:val="24"/>
+            <w:szCs w:val="24"/>
+            <w:u w:val="single"/>
+            <w:bdr w:val="single" w:sz="2" w:space="0" w:color="E5E7EB" w:frame="1"/>
+          </w:rPr>
+          <w:t>HEXPIRETIME</w:t>
+        </w:r>
+      </w:hyperlink>
+      <w:r>
+        <w:t>: get the expiration time as a timestamp in seconds.</w:t>
+      </w:r>
+    </w:p>
+    <w:p>
+      <w:pPr>
+        <w:pStyle w:val="NoSpacing"/>
+      </w:pPr>
+      <w:hyperlink r:id="rId31" w:history="1">
+        <w:r>
+          <w:rPr>
+            <w:rStyle w:val="HTMLCode"/>
+            <w:rFonts w:ascii="Consolas" w:eastAsiaTheme="minorEastAsia" w:hAnsi="Consolas"/>
+            <w:color w:val="111827"/>
+            <w:spacing w:val="-2"/>
+            <w:sz w:val="24"/>
+            <w:szCs w:val="24"/>
+            <w:u w:val="single"/>
+            <w:bdr w:val="single" w:sz="2" w:space="0" w:color="E5E7EB" w:frame="1"/>
+          </w:rPr>
+          <w:t>HPEXPIRETIME</w:t>
+        </w:r>
+      </w:hyperlink>
+      <w:r>
+        <w:t>: get the expiration time as a timestamp in milliseconds.</w:t>
+      </w:r>
+    </w:p>
+    <w:p>
+      <w:pPr>
+        <w:pStyle w:val="NoSpacing"/>
+      </w:pPr>
+      <w:hyperlink r:id="rId32" w:history="1">
+        <w:r>
+          <w:rPr>
+            <w:rStyle w:val="HTMLCode"/>
+            <w:rFonts w:ascii="Consolas" w:eastAsiaTheme="minorEastAsia" w:hAnsi="Consolas"/>
+            <w:color w:val="111827"/>
+            <w:spacing w:val="-2"/>
+            <w:sz w:val="24"/>
+            <w:szCs w:val="24"/>
+            <w:u w:val="single"/>
+            <w:bdr w:val="single" w:sz="2" w:space="0" w:color="E5E7EB" w:frame="1"/>
+          </w:rPr>
+          <w:t>HTTL</w:t>
+        </w:r>
+      </w:hyperlink>
+      <w:r>
+        <w:t>: get the remaining TTL in seconds.</w:t>
+      </w:r>
+    </w:p>
+    <w:p>
+      <w:pPr>
+        <w:pStyle w:val="NoSpacing"/>
+      </w:pPr>
+      <w:hyperlink r:id="rId33" w:history="1">
+        <w:r>
+          <w:rPr>
+            <w:rStyle w:val="HTMLCode"/>
+            <w:rFonts w:ascii="Consolas" w:eastAsiaTheme="minorEastAsia" w:hAnsi="Consolas"/>
+            <w:color w:val="111827"/>
+            <w:spacing w:val="-2"/>
+            <w:sz w:val="24"/>
+            <w:szCs w:val="24"/>
+            <w:u w:val="single"/>
+            <w:bdr w:val="single" w:sz="2" w:space="0" w:color="E5E7EB" w:frame="1"/>
+          </w:rPr>
+          <w:t>HPTTL</w:t>
+        </w:r>
+      </w:hyperlink>
+      <w:r>
+        <w:t>: get the remaining TTL in milliseconds.</w:t>
+      </w:r>
+    </w:p>
+    <w:p>
+      <w:pPr>
+        <w:pStyle w:val="NoSpacing"/>
+        <w:numPr>
+          <w:ilvl w:val="0"/>
+          <w:numId w:val="21"/>
+        </w:numPr>
+      </w:pPr>
+      <w:r>
+        <w:lastRenderedPageBreak/>
+        <w:t>Use the following command to remove the expiration of specific fields:</w:t>
+      </w:r>
+    </w:p>
+    <w:p>
+      <w:pPr>
+        <w:pStyle w:val="NoSpacing"/>
+      </w:pPr>
+    </w:p>
+    <w:p>
+      <w:pPr>
+        <w:pStyle w:val="NoSpacing"/>
+      </w:pPr>
+      <w:hyperlink r:id="rId34" w:history="1">
+        <w:r>
+          <w:rPr>
+            <w:rStyle w:val="HTMLCode"/>
+            <w:rFonts w:ascii="Consolas" w:eastAsiaTheme="minorEastAsia" w:hAnsi="Consolas"/>
+            <w:color w:val="111827"/>
+            <w:spacing w:val="-2"/>
+            <w:sz w:val="24"/>
+            <w:szCs w:val="24"/>
+            <w:u w:val="single"/>
+            <w:bdr w:val="single" w:sz="2" w:space="0" w:color="E5E7EB" w:frame="1"/>
+          </w:rPr>
+          <w:t>HPERSIST</w:t>
+        </w:r>
+      </w:hyperlink>
+      <w:r>
+        <w:t>: remove the expiration.</w:t>
+      </w:r>
+    </w:p>
+    <w:p>
+      <w:pPr>
+        <w:pStyle w:val="Heading3"/>
+      </w:pPr>
+      <w:r>
+        <w:t xml:space="preserve">Common Field Expiration </w:t>
+      </w:r>
+      <w:r>
+        <w:t xml:space="preserve">Use </w:t>
+      </w:r>
+      <w:r>
+        <w:t>C</w:t>
+      </w:r>
+      <w:r>
+        <w:t>ases</w:t>
+      </w:r>
+    </w:p>
+    <w:p>
+      <w:pPr>
+        <w:rPr>
+          <w:color w:val="FF0000"/>
+        </w:rPr>
+      </w:pPr>
+      <w:r>
+        <w:rPr>
+          <w:color w:val="FF0000"/>
+        </w:rPr>
+        <w:t>Get Back to this use cases when you have more experience and this feature is more mature.</w:t>
+      </w:r>
+    </w:p>
+    <w:p>
+      <w:pPr>
+        <w:pStyle w:val="NoSpacing"/>
+        <w:numPr>
+          <w:ilvl w:val="0"/>
+          <w:numId w:val="20"/>
+        </w:numPr>
+      </w:pPr>
+      <w:r>
+        <w:rPr>
+          <w:rStyle w:val="Strong"/>
+          <w:rFonts w:ascii="Arial" w:hAnsi="Arial" w:cs="Arial"/>
+          <w:color w:val="111827"/>
+          <w:spacing w:val="-2"/>
+          <w:bdr w:val="single" w:sz="2" w:space="0" w:color="E5E7EB" w:frame="1"/>
+        </w:rPr>
+        <w:t>Event Tracking</w:t>
+      </w:r>
+      <w:r>
+        <w:t>: Use a hash key to store events from the last hour. Set each event's TTL to one hour. Use </w:t>
+      </w:r>
+      <w:r>
+        <w:rPr>
+          <w:rStyle w:val="HTMLCode"/>
+          <w:rFonts w:ascii="Consolas" w:eastAsiaTheme="minorEastAsia" w:hAnsi="Consolas"/>
+          <w:color w:val="111827"/>
+          <w:spacing w:val="-2"/>
+          <w:sz w:val="24"/>
+          <w:szCs w:val="24"/>
+          <w:bdr w:val="single" w:sz="2" w:space="0" w:color="E5E7EB" w:frame="1"/>
+        </w:rPr>
+        <w:t>HLEN</w:t>
+      </w:r>
+      <w:r>
+        <w:t> to count events from the past hour.</w:t>
+      </w:r>
+    </w:p>
+    <w:p>
+      <w:pPr>
+        <w:pStyle w:val="NoSpacing"/>
+        <w:ind w:left="720"/>
+      </w:pPr>
+    </w:p>
+    <w:p>
+      <w:pPr>
+        <w:pStyle w:val="NoSpacing"/>
+        <w:numPr>
+          <w:ilvl w:val="0"/>
+          <w:numId w:val="20"/>
+        </w:numPr>
+      </w:pPr>
+      <w:r>
+        <w:rPr>
+          <w:rStyle w:val="Strong"/>
+          <w:rFonts w:ascii="Arial" w:hAnsi="Arial" w:cs="Arial"/>
+          <w:color w:val="111827"/>
+          <w:spacing w:val="-2"/>
+          <w:bdr w:val="single" w:sz="2" w:space="0" w:color="E5E7EB" w:frame="1"/>
+        </w:rPr>
+        <w:t>Fraud Detection</w:t>
+      </w:r>
+      <w:r>
+        <w:t>: Create a hash with hourly counters for events. Set each field's TTL to 48 hours. Query the hash to get the number of events per hour for the last 48 hours.</w:t>
+      </w:r>
+    </w:p>
+    <w:p>
+      <w:pPr>
+        <w:pStyle w:val="NoSpacing"/>
+      </w:pPr>
+    </w:p>
+    <w:p>
+      <w:pPr>
+        <w:pStyle w:val="NoSpacing"/>
+        <w:numPr>
+          <w:ilvl w:val="0"/>
+          <w:numId w:val="20"/>
+        </w:numPr>
+      </w:pPr>
+      <w:r>
+        <w:rPr>
+          <w:rStyle w:val="Strong"/>
+          <w:rFonts w:ascii="Arial" w:hAnsi="Arial" w:cs="Arial"/>
+          <w:color w:val="111827"/>
+          <w:spacing w:val="-2"/>
+          <w:bdr w:val="single" w:sz="2" w:space="0" w:color="E5E7EB" w:frame="1"/>
+        </w:rPr>
+        <w:t>Customer Session Management</w:t>
+      </w:r>
+      <w:r>
+        <w:t>: Store customer data in hash keys. Create a new hash key for each session and add a session field to the customer’s hash key. Expire both the session key and the session field in the customer’s hash key automatically when the session expires.</w:t>
+      </w:r>
+    </w:p>
+    <w:p>
+      <w:pPr>
+        <w:pStyle w:val="NoSpacing"/>
+        <w:rPr>
+          <w:i/>
+          <w:iCs/>
+        </w:rPr>
+      </w:pPr>
+      <w:r>
+        <w:t xml:space="preserve">I add: </w:t>
+      </w:r>
+      <w:r>
+        <w:rPr>
+          <w:i/>
+          <w:iCs/>
+        </w:rPr>
+        <w:t>what this means is</w:t>
+      </w:r>
+      <w:r>
+        <w:rPr>
+          <w:i/>
+          <w:iCs/>
+        </w:rPr>
+        <w:t xml:space="preserve"> probably</w:t>
+      </w:r>
+      <w:r>
+        <w:rPr>
+          <w:i/>
+          <w:iCs/>
+        </w:rPr>
+        <w:t xml:space="preserve"> that you create a hash key for each customer, whenever a session is created for that customer, you create a hash kay for that session and store the session data in this key, then you keep this hash key as a field inside the customers hash, then you have all the active sessions for the customer in its hash.</w:t>
+      </w:r>
+    </w:p>
+    <w:p>
+      <w:pPr>
+        <w:pStyle w:val="NoSpacing"/>
+        <w:rPr>
+          <w:i/>
+          <w:iCs/>
+        </w:rPr>
+      </w:pPr>
+      <w:r>
+        <w:rPr>
+          <w:i/>
+          <w:iCs/>
+        </w:rPr>
+        <w:t xml:space="preserve">When the session keys expire, you then </w:t>
+      </w:r>
+      <w:r>
+        <w:rPr>
+          <w:i/>
+          <w:iCs/>
+        </w:rPr>
+        <w:t>expire their corresponding fields in the customer’s hash</w:t>
+      </w:r>
+      <w:r>
+        <w:rPr>
+          <w:i/>
+          <w:iCs/>
+        </w:rPr>
+        <w:t xml:space="preserve"> using field expiration.</w:t>
+      </w:r>
+    </w:p>
+    <w:p>
+      <w:pPr>
+        <w:pStyle w:val="NoSpacing"/>
+      </w:pPr>
+    </w:p>
+    <w:p>
+      <w:pPr>
+        <w:pStyle w:val="NoSpacing"/>
+        <w:numPr>
+          <w:ilvl w:val="0"/>
+          <w:numId w:val="20"/>
+        </w:numPr>
+      </w:pPr>
+      <w:r>
+        <w:rPr>
+          <w:rStyle w:val="Strong"/>
+          <w:rFonts w:ascii="Arial" w:hAnsi="Arial" w:cs="Arial"/>
+          <w:color w:val="111827"/>
+          <w:spacing w:val="-2"/>
+          <w:bdr w:val="single" w:sz="2" w:space="0" w:color="E5E7EB" w:frame="1"/>
+        </w:rPr>
+        <w:t>Active Session Tracking</w:t>
+      </w:r>
+      <w:r>
+        <w:t>: Store all active sessions in a hash key. Set each session's TTL to expire automatically after inactivity. Use </w:t>
+      </w:r>
+      <w:r>
+        <w:rPr>
+          <w:rStyle w:val="HTMLCode"/>
+          <w:rFonts w:ascii="Consolas" w:eastAsiaTheme="minorEastAsia" w:hAnsi="Consolas"/>
+          <w:color w:val="111827"/>
+          <w:spacing w:val="-2"/>
+          <w:sz w:val="24"/>
+          <w:szCs w:val="24"/>
+          <w:bdr w:val="single" w:sz="2" w:space="0" w:color="E5E7EB" w:frame="1"/>
+        </w:rPr>
+        <w:t>HLEN</w:t>
+      </w:r>
+      <w:r>
+        <w:t> to count active sessions.</w:t>
+      </w:r>
+    </w:p>
+    <w:p>
+      <w:pPr>
+        <w:pStyle w:val="Heading2"/>
+      </w:pPr>
+      <w:r>
+        <w:t>Performance</w:t>
+      </w:r>
+    </w:p>
+    <w:p>
+      <w:pPr>
+        <w:pStyle w:val="NoSpacing"/>
+      </w:pPr>
+      <w:r>
+        <w:t>Most Redis hash commands are O(1).</w:t>
+      </w:r>
+    </w:p>
+    <w:p>
+      <w:pPr>
+        <w:pStyle w:val="NoSpacing"/>
+      </w:pPr>
+      <w:r>
+        <w:t>A few commands, such as </w:t>
+      </w:r>
+      <w:hyperlink r:id="rId35" w:history="1">
+        <w:r>
+          <w:rPr>
+            <w:rFonts w:ascii="Consolas" w:hAnsi="Consolas" w:cs="Courier New"/>
+            <w:color w:val="111827"/>
+            <w:sz w:val="20"/>
+            <w:szCs w:val="20"/>
+            <w:u w:val="single"/>
+            <w:bdr w:val="single" w:sz="2" w:space="0" w:color="E5E7EB" w:frame="1"/>
+          </w:rPr>
+          <w:t>HKEYS</w:t>
+        </w:r>
+      </w:hyperlink>
+      <w:r>
+        <w:t>, </w:t>
+      </w:r>
+      <w:hyperlink r:id="rId36" w:history="1">
+        <w:r>
+          <w:rPr>
+            <w:rFonts w:ascii="Consolas" w:hAnsi="Consolas" w:cs="Courier New"/>
+            <w:color w:val="111827"/>
+            <w:sz w:val="20"/>
+            <w:szCs w:val="20"/>
+            <w:u w:val="single"/>
+            <w:bdr w:val="single" w:sz="2" w:space="0" w:color="E5E7EB" w:frame="1"/>
+          </w:rPr>
+          <w:t>HVALS</w:t>
+        </w:r>
+      </w:hyperlink>
+      <w:r>
+        <w:t>, </w:t>
+      </w:r>
+      <w:hyperlink r:id="rId37" w:history="1">
+        <w:r>
+          <w:rPr>
+            <w:rFonts w:ascii="Consolas" w:hAnsi="Consolas" w:cs="Courier New"/>
+            <w:color w:val="111827"/>
+            <w:sz w:val="20"/>
+            <w:szCs w:val="20"/>
+            <w:u w:val="single"/>
+            <w:bdr w:val="single" w:sz="2" w:space="0" w:color="E5E7EB" w:frame="1"/>
+          </w:rPr>
+          <w:t>HGETALL</w:t>
+        </w:r>
+      </w:hyperlink>
+      <w:r>
+        <w:t>, and most of the expiration-related commands, are O(n), where </w:t>
+      </w:r>
+      <w:r>
+        <w:rPr>
+          <w:i/>
+          <w:iCs/>
+          <w:bdr w:val="single" w:sz="2" w:space="0" w:color="E5E7EB" w:frame="1"/>
+        </w:rPr>
+        <w:t>n</w:t>
+      </w:r>
+      <w:r>
+        <w:t> is the number of field-value pairs.</w:t>
+      </w:r>
+    </w:p>
+    <w:p>
+      <w:pPr>
+        <w:pStyle w:val="NoSpacing"/>
+      </w:pPr>
+    </w:p>
+    <w:p>
+      <w:pPr>
+        <w:pStyle w:val="NoSpacing"/>
+        <w:rPr>
+          <w:i/>
+          <w:iCs/>
+        </w:rPr>
+      </w:pPr>
+      <w:r>
+        <w:rPr>
+          <w:i/>
+          <w:iCs/>
+        </w:rPr>
+        <w:t>I add: the O(n) refers to for example the number of fields you want to set TTLs on.</w:t>
+      </w:r>
+    </w:p>
+    <w:p>
+      <w:pPr>
+        <w:pStyle w:val="Heading2"/>
+      </w:pPr>
+      <w:r>
+        <w:t>Limits</w:t>
+      </w:r>
+    </w:p>
+    <w:p>
+      <w:pPr>
+        <w:pStyle w:val="NoSpacing"/>
+        <w:rPr>
+          <w:shd w:val="clear" w:color="auto" w:fill="FFFFFF"/>
+        </w:rPr>
+      </w:pPr>
+      <w:r>
+        <w:rPr>
+          <w:shd w:val="clear" w:color="auto" w:fill="FFFFFF"/>
+        </w:rPr>
+        <w:t>Every hash can store up to 4,294,967,295 (2^32 - 1) field-value pairs. In practice, your hashes are limited only by the overall memory on the VMs hosting your Redis deployment.</w:t>
+      </w:r>
+    </w:p>
+    <w:p>
+      <w:pPr>
         <w:pStyle w:val="Heading1"/>
       </w:pPr>
       <w:r>
-        <w:t>JSON</w:t>
+        <w:t>Sets</w:t>
       </w:r>
     </w:p>
     <w:p/>
-    <w:p>
-      <w:pPr>
-        <w:pStyle w:val="NoSpacing"/>
-      </w:pPr>
-    </w:p>
-    <w:p>
-      <w:pPr>
-        <w:pStyle w:val="code-snippet"/>
-        <w:rPr>
-          <w:sz w:val="16"/>
-          <w:szCs w:val="23"/>
-        </w:rPr>
-      </w:pPr>
-    </w:p>
     <w:p>
       <w:pPr>
         <w:rPr>
@@ -1342,6 +2652,530 @@
     </w:lvl>
   </w:abstractNum>
   <w:abstractNum w:abstractNumId="6" w15:restartNumberingAfterBreak="0">
+    <w:nsid w:val="0711476D"/>
+    <w:multiLevelType w:val="multilevel"/>
+    <w:tmpl w:val="C602F65A"/>
+    <w:lvl w:ilvl="0">
+      <w:start w:val="1"/>
+      <w:numFmt w:val="bullet"/>
+      <w:lvlText w:val=""/>
+      <w:lvlJc w:val="left"/>
+      <w:pPr>
+        <w:tabs>
+          <w:tab w:val="num" w:pos="720"/>
+        </w:tabs>
+        <w:ind w:left="720" w:hanging="360"/>
+      </w:pPr>
+      <w:rPr>
+        <w:rFonts w:ascii="Symbol" w:hAnsi="Symbol" w:hint="default"/>
+        <w:sz w:val="20"/>
+      </w:rPr>
+    </w:lvl>
+    <w:lvl w:ilvl="1" w:tentative="1">
+      <w:start w:val="1"/>
+      <w:numFmt w:val="bullet"/>
+      <w:lvlText w:val=""/>
+      <w:lvlJc w:val="left"/>
+      <w:pPr>
+        <w:tabs>
+          <w:tab w:val="num" w:pos="1440"/>
+        </w:tabs>
+        <w:ind w:left="1440" w:hanging="360"/>
+      </w:pPr>
+      <w:rPr>
+        <w:rFonts w:ascii="Symbol" w:hAnsi="Symbol" w:hint="default"/>
+        <w:sz w:val="20"/>
+      </w:rPr>
+    </w:lvl>
+    <w:lvl w:ilvl="2" w:tentative="1">
+      <w:start w:val="1"/>
+      <w:numFmt w:val="bullet"/>
+      <w:lvlText w:val=""/>
+      <w:lvlJc w:val="left"/>
+      <w:pPr>
+        <w:tabs>
+          <w:tab w:val="num" w:pos="2160"/>
+        </w:tabs>
+        <w:ind w:left="2160" w:hanging="360"/>
+      </w:pPr>
+      <w:rPr>
+        <w:rFonts w:ascii="Symbol" w:hAnsi="Symbol" w:hint="default"/>
+        <w:sz w:val="20"/>
+      </w:rPr>
+    </w:lvl>
+    <w:lvl w:ilvl="3" w:tentative="1">
+      <w:start w:val="1"/>
+      <w:numFmt w:val="bullet"/>
+      <w:lvlText w:val=""/>
+      <w:lvlJc w:val="left"/>
+      <w:pPr>
+        <w:tabs>
+          <w:tab w:val="num" w:pos="2880"/>
+        </w:tabs>
+        <w:ind w:left="2880" w:hanging="360"/>
+      </w:pPr>
+      <w:rPr>
+        <w:rFonts w:ascii="Symbol" w:hAnsi="Symbol" w:hint="default"/>
+        <w:sz w:val="20"/>
+      </w:rPr>
+    </w:lvl>
+    <w:lvl w:ilvl="4" w:tentative="1">
+      <w:start w:val="1"/>
+      <w:numFmt w:val="bullet"/>
+      <w:lvlText w:val=""/>
+      <w:lvlJc w:val="left"/>
+      <w:pPr>
+        <w:tabs>
+          <w:tab w:val="num" w:pos="3600"/>
+        </w:tabs>
+        <w:ind w:left="3600" w:hanging="360"/>
+      </w:pPr>
+      <w:rPr>
+        <w:rFonts w:ascii="Symbol" w:hAnsi="Symbol" w:hint="default"/>
+        <w:sz w:val="20"/>
+      </w:rPr>
+    </w:lvl>
+    <w:lvl w:ilvl="5" w:tentative="1">
+      <w:start w:val="1"/>
+      <w:numFmt w:val="bullet"/>
+      <w:lvlText w:val=""/>
+      <w:lvlJc w:val="left"/>
+      <w:pPr>
+        <w:tabs>
+          <w:tab w:val="num" w:pos="4320"/>
+        </w:tabs>
+        <w:ind w:left="4320" w:hanging="360"/>
+      </w:pPr>
+      <w:rPr>
+        <w:rFonts w:ascii="Symbol" w:hAnsi="Symbol" w:hint="default"/>
+        <w:sz w:val="20"/>
+      </w:rPr>
+    </w:lvl>
+    <w:lvl w:ilvl="6" w:tentative="1">
+      <w:start w:val="1"/>
+      <w:numFmt w:val="bullet"/>
+      <w:lvlText w:val=""/>
+      <w:lvlJc w:val="left"/>
+      <w:pPr>
+        <w:tabs>
+          <w:tab w:val="num" w:pos="5040"/>
+        </w:tabs>
+        <w:ind w:left="5040" w:hanging="360"/>
+      </w:pPr>
+      <w:rPr>
+        <w:rFonts w:ascii="Symbol" w:hAnsi="Symbol" w:hint="default"/>
+        <w:sz w:val="20"/>
+      </w:rPr>
+    </w:lvl>
+    <w:lvl w:ilvl="7" w:tentative="1">
+      <w:start w:val="1"/>
+      <w:numFmt w:val="bullet"/>
+      <w:lvlText w:val=""/>
+      <w:lvlJc w:val="left"/>
+      <w:pPr>
+        <w:tabs>
+          <w:tab w:val="num" w:pos="5760"/>
+        </w:tabs>
+        <w:ind w:left="5760" w:hanging="360"/>
+      </w:pPr>
+      <w:rPr>
+        <w:rFonts w:ascii="Symbol" w:hAnsi="Symbol" w:hint="default"/>
+        <w:sz w:val="20"/>
+      </w:rPr>
+    </w:lvl>
+    <w:lvl w:ilvl="8" w:tentative="1">
+      <w:start w:val="1"/>
+      <w:numFmt w:val="bullet"/>
+      <w:lvlText w:val=""/>
+      <w:lvlJc w:val="left"/>
+      <w:pPr>
+        <w:tabs>
+          <w:tab w:val="num" w:pos="6480"/>
+        </w:tabs>
+        <w:ind w:left="6480" w:hanging="360"/>
+      </w:pPr>
+      <w:rPr>
+        <w:rFonts w:ascii="Symbol" w:hAnsi="Symbol" w:hint="default"/>
+        <w:sz w:val="20"/>
+      </w:rPr>
+    </w:lvl>
+  </w:abstractNum>
+  <w:abstractNum w:abstractNumId="7" w15:restartNumberingAfterBreak="0">
+    <w:nsid w:val="1C79727F"/>
+    <w:multiLevelType w:val="multilevel"/>
+    <w:tmpl w:val="60F629BC"/>
+    <w:lvl w:ilvl="0">
+      <w:start w:val="1"/>
+      <w:numFmt w:val="decimal"/>
+      <w:lvlText w:val="%1."/>
+      <w:lvlJc w:val="left"/>
+      <w:pPr>
+        <w:tabs>
+          <w:tab w:val="num" w:pos="720"/>
+        </w:tabs>
+        <w:ind w:left="720" w:hanging="360"/>
+      </w:pPr>
+    </w:lvl>
+    <w:lvl w:ilvl="1" w:tentative="1">
+      <w:start w:val="1"/>
+      <w:numFmt w:val="decimal"/>
+      <w:lvlText w:val="%2."/>
+      <w:lvlJc w:val="left"/>
+      <w:pPr>
+        <w:tabs>
+          <w:tab w:val="num" w:pos="1440"/>
+        </w:tabs>
+        <w:ind w:left="1440" w:hanging="360"/>
+      </w:pPr>
+    </w:lvl>
+    <w:lvl w:ilvl="2" w:tentative="1">
+      <w:start w:val="1"/>
+      <w:numFmt w:val="decimal"/>
+      <w:lvlText w:val="%3."/>
+      <w:lvlJc w:val="left"/>
+      <w:pPr>
+        <w:tabs>
+          <w:tab w:val="num" w:pos="2160"/>
+        </w:tabs>
+        <w:ind w:left="2160" w:hanging="360"/>
+      </w:pPr>
+    </w:lvl>
+    <w:lvl w:ilvl="3" w:tentative="1">
+      <w:start w:val="1"/>
+      <w:numFmt w:val="decimal"/>
+      <w:lvlText w:val="%4."/>
+      <w:lvlJc w:val="left"/>
+      <w:pPr>
+        <w:tabs>
+          <w:tab w:val="num" w:pos="2880"/>
+        </w:tabs>
+        <w:ind w:left="2880" w:hanging="360"/>
+      </w:pPr>
+    </w:lvl>
+    <w:lvl w:ilvl="4" w:tentative="1">
+      <w:start w:val="1"/>
+      <w:numFmt w:val="decimal"/>
+      <w:lvlText w:val="%5."/>
+      <w:lvlJc w:val="left"/>
+      <w:pPr>
+        <w:tabs>
+          <w:tab w:val="num" w:pos="3600"/>
+        </w:tabs>
+        <w:ind w:left="3600" w:hanging="360"/>
+      </w:pPr>
+    </w:lvl>
+    <w:lvl w:ilvl="5" w:tentative="1">
+      <w:start w:val="1"/>
+      <w:numFmt w:val="decimal"/>
+      <w:lvlText w:val="%6."/>
+      <w:lvlJc w:val="left"/>
+      <w:pPr>
+        <w:tabs>
+          <w:tab w:val="num" w:pos="4320"/>
+        </w:tabs>
+        <w:ind w:left="4320" w:hanging="360"/>
+      </w:pPr>
+    </w:lvl>
+    <w:lvl w:ilvl="6" w:tentative="1">
+      <w:start w:val="1"/>
+      <w:numFmt w:val="decimal"/>
+      <w:lvlText w:val="%7."/>
+      <w:lvlJc w:val="left"/>
+      <w:pPr>
+        <w:tabs>
+          <w:tab w:val="num" w:pos="5040"/>
+        </w:tabs>
+        <w:ind w:left="5040" w:hanging="360"/>
+      </w:pPr>
+    </w:lvl>
+    <w:lvl w:ilvl="7" w:tentative="1">
+      <w:start w:val="1"/>
+      <w:numFmt w:val="decimal"/>
+      <w:lvlText w:val="%8."/>
+      <w:lvlJc w:val="left"/>
+      <w:pPr>
+        <w:tabs>
+          <w:tab w:val="num" w:pos="5760"/>
+        </w:tabs>
+        <w:ind w:left="5760" w:hanging="360"/>
+      </w:pPr>
+    </w:lvl>
+    <w:lvl w:ilvl="8" w:tentative="1">
+      <w:start w:val="1"/>
+      <w:numFmt w:val="decimal"/>
+      <w:lvlText w:val="%9."/>
+      <w:lvlJc w:val="left"/>
+      <w:pPr>
+        <w:tabs>
+          <w:tab w:val="num" w:pos="6480"/>
+        </w:tabs>
+        <w:ind w:left="6480" w:hanging="360"/>
+      </w:pPr>
+    </w:lvl>
+  </w:abstractNum>
+  <w:abstractNum w:abstractNumId="8" w15:restartNumberingAfterBreak="0">
+    <w:nsid w:val="1FA535D0"/>
+    <w:multiLevelType w:val="hybridMultilevel"/>
+    <w:tmpl w:val="4A7A92D8"/>
+    <w:lvl w:ilvl="0" w:tplc="04090001">
+      <w:start w:val="1"/>
+      <w:numFmt w:val="bullet"/>
+      <w:lvlText w:val=""/>
+      <w:lvlJc w:val="left"/>
+      <w:pPr>
+        <w:ind w:left="720" w:hanging="360"/>
+      </w:pPr>
+      <w:rPr>
+        <w:rFonts w:ascii="Symbol" w:hAnsi="Symbol" w:hint="default"/>
+      </w:rPr>
+    </w:lvl>
+    <w:lvl w:ilvl="1" w:tplc="04090003" w:tentative="1">
+      <w:start w:val="1"/>
+      <w:numFmt w:val="bullet"/>
+      <w:lvlText w:val="o"/>
+      <w:lvlJc w:val="left"/>
+      <w:pPr>
+        <w:ind w:left="1440" w:hanging="360"/>
+      </w:pPr>
+      <w:rPr>
+        <w:rFonts w:ascii="Courier New" w:hAnsi="Courier New" w:cs="Courier New" w:hint="default"/>
+      </w:rPr>
+    </w:lvl>
+    <w:lvl w:ilvl="2" w:tplc="04090005" w:tentative="1">
+      <w:start w:val="1"/>
+      <w:numFmt w:val="bullet"/>
+      <w:lvlText w:val=""/>
+      <w:lvlJc w:val="left"/>
+      <w:pPr>
+        <w:ind w:left="2160" w:hanging="360"/>
+      </w:pPr>
+      <w:rPr>
+        <w:rFonts w:ascii="Wingdings" w:hAnsi="Wingdings" w:hint="default"/>
+      </w:rPr>
+    </w:lvl>
+    <w:lvl w:ilvl="3" w:tplc="04090001" w:tentative="1">
+      <w:start w:val="1"/>
+      <w:numFmt w:val="bullet"/>
+      <w:lvlText w:val=""/>
+      <w:lvlJc w:val="left"/>
+      <w:pPr>
+        <w:ind w:left="2880" w:hanging="360"/>
+      </w:pPr>
+      <w:rPr>
+        <w:rFonts w:ascii="Symbol" w:hAnsi="Symbol" w:hint="default"/>
+      </w:rPr>
+    </w:lvl>
+    <w:lvl w:ilvl="4" w:tplc="04090003" w:tentative="1">
+      <w:start w:val="1"/>
+      <w:numFmt w:val="bullet"/>
+      <w:lvlText w:val="o"/>
+      <w:lvlJc w:val="left"/>
+      <w:pPr>
+        <w:ind w:left="3600" w:hanging="360"/>
+      </w:pPr>
+      <w:rPr>
+        <w:rFonts w:ascii="Courier New" w:hAnsi="Courier New" w:cs="Courier New" w:hint="default"/>
+      </w:rPr>
+    </w:lvl>
+    <w:lvl w:ilvl="5" w:tplc="04090005" w:tentative="1">
+      <w:start w:val="1"/>
+      <w:numFmt w:val="bullet"/>
+      <w:lvlText w:val=""/>
+      <w:lvlJc w:val="left"/>
+      <w:pPr>
+        <w:ind w:left="4320" w:hanging="360"/>
+      </w:pPr>
+      <w:rPr>
+        <w:rFonts w:ascii="Wingdings" w:hAnsi="Wingdings" w:hint="default"/>
+      </w:rPr>
+    </w:lvl>
+    <w:lvl w:ilvl="6" w:tplc="04090001" w:tentative="1">
+      <w:start w:val="1"/>
+      <w:numFmt w:val="bullet"/>
+      <w:lvlText w:val=""/>
+      <w:lvlJc w:val="left"/>
+      <w:pPr>
+        <w:ind w:left="5040" w:hanging="360"/>
+      </w:pPr>
+      <w:rPr>
+        <w:rFonts w:ascii="Symbol" w:hAnsi="Symbol" w:hint="default"/>
+      </w:rPr>
+    </w:lvl>
+    <w:lvl w:ilvl="7" w:tplc="04090003" w:tentative="1">
+      <w:start w:val="1"/>
+      <w:numFmt w:val="bullet"/>
+      <w:lvlText w:val="o"/>
+      <w:lvlJc w:val="left"/>
+      <w:pPr>
+        <w:ind w:left="5760" w:hanging="360"/>
+      </w:pPr>
+      <w:rPr>
+        <w:rFonts w:ascii="Courier New" w:hAnsi="Courier New" w:cs="Courier New" w:hint="default"/>
+      </w:rPr>
+    </w:lvl>
+    <w:lvl w:ilvl="8" w:tplc="04090005" w:tentative="1">
+      <w:start w:val="1"/>
+      <w:numFmt w:val="bullet"/>
+      <w:lvlText w:val=""/>
+      <w:lvlJc w:val="left"/>
+      <w:pPr>
+        <w:ind w:left="6480" w:hanging="360"/>
+      </w:pPr>
+      <w:rPr>
+        <w:rFonts w:ascii="Wingdings" w:hAnsi="Wingdings" w:hint="default"/>
+      </w:rPr>
+    </w:lvl>
+  </w:abstractNum>
+  <w:abstractNum w:abstractNumId="9" w15:restartNumberingAfterBreak="0">
+    <w:nsid w:val="204F3878"/>
+    <w:multiLevelType w:val="multilevel"/>
+    <w:tmpl w:val="3CE21B6A"/>
+    <w:lvl w:ilvl="0">
+      <w:start w:val="1"/>
+      <w:numFmt w:val="bullet"/>
+      <w:lvlText w:val=""/>
+      <w:lvlJc w:val="left"/>
+      <w:pPr>
+        <w:tabs>
+          <w:tab w:val="num" w:pos="720"/>
+        </w:tabs>
+        <w:ind w:left="720" w:hanging="360"/>
+      </w:pPr>
+      <w:rPr>
+        <w:rFonts w:ascii="Symbol" w:hAnsi="Symbol" w:hint="default"/>
+        <w:sz w:val="20"/>
+      </w:rPr>
+    </w:lvl>
+    <w:lvl w:ilvl="1" w:tentative="1">
+      <w:start w:val="1"/>
+      <w:numFmt w:val="bullet"/>
+      <w:lvlText w:val=""/>
+      <w:lvlJc w:val="left"/>
+      <w:pPr>
+        <w:tabs>
+          <w:tab w:val="num" w:pos="1440"/>
+        </w:tabs>
+        <w:ind w:left="1440" w:hanging="360"/>
+      </w:pPr>
+      <w:rPr>
+        <w:rFonts w:ascii="Symbol" w:hAnsi="Symbol" w:hint="default"/>
+        <w:sz w:val="20"/>
+      </w:rPr>
+    </w:lvl>
+    <w:lvl w:ilvl="2" w:tentative="1">
+      <w:start w:val="1"/>
+      <w:numFmt w:val="bullet"/>
+      <w:lvlText w:val=""/>
+      <w:lvlJc w:val="left"/>
+      <w:pPr>
+        <w:tabs>
+          <w:tab w:val="num" w:pos="2160"/>
+        </w:tabs>
+        <w:ind w:left="2160" w:hanging="360"/>
+      </w:pPr>
+      <w:rPr>
+        <w:rFonts w:ascii="Symbol" w:hAnsi="Symbol" w:hint="default"/>
+        <w:sz w:val="20"/>
+      </w:rPr>
+    </w:lvl>
+    <w:lvl w:ilvl="3" w:tentative="1">
+      <w:start w:val="1"/>
+      <w:numFmt w:val="bullet"/>
+      <w:lvlText w:val=""/>
+      <w:lvlJc w:val="left"/>
+      <w:pPr>
+        <w:tabs>
+          <w:tab w:val="num" w:pos="2880"/>
+        </w:tabs>
+        <w:ind w:left="2880" w:hanging="360"/>
+      </w:pPr>
+      <w:rPr>
+        <w:rFonts w:ascii="Symbol" w:hAnsi="Symbol" w:hint="default"/>
+        <w:sz w:val="20"/>
+      </w:rPr>
+    </w:lvl>
+    <w:lvl w:ilvl="4" w:tentative="1">
+      <w:start w:val="1"/>
+      <w:numFmt w:val="bullet"/>
+      <w:lvlText w:val=""/>
+      <w:lvlJc w:val="left"/>
+      <w:pPr>
+        <w:tabs>
+          <w:tab w:val="num" w:pos="3600"/>
+        </w:tabs>
+        <w:ind w:left="3600" w:hanging="360"/>
+      </w:pPr>
+      <w:rPr>
+        <w:rFonts w:ascii="Symbol" w:hAnsi="Symbol" w:hint="default"/>
+        <w:sz w:val="20"/>
+      </w:rPr>
+    </w:lvl>
+    <w:lvl w:ilvl="5" w:tentative="1">
+      <w:start w:val="1"/>
+      <w:numFmt w:val="bullet"/>
+      <w:lvlText w:val=""/>
+      <w:lvlJc w:val="left"/>
+      <w:pPr>
+        <w:tabs>
+          <w:tab w:val="num" w:pos="4320"/>
+        </w:tabs>
+        <w:ind w:left="4320" w:hanging="360"/>
+      </w:pPr>
+      <w:rPr>
+        <w:rFonts w:ascii="Symbol" w:hAnsi="Symbol" w:hint="default"/>
+        <w:sz w:val="20"/>
+      </w:rPr>
+    </w:lvl>
+    <w:lvl w:ilvl="6" w:tentative="1">
+      <w:start w:val="1"/>
+      <w:numFmt w:val="bullet"/>
+      <w:lvlText w:val=""/>
+      <w:lvlJc w:val="left"/>
+      <w:pPr>
+        <w:tabs>
+          <w:tab w:val="num" w:pos="5040"/>
+        </w:tabs>
+        <w:ind w:left="5040" w:hanging="360"/>
+      </w:pPr>
+      <w:rPr>
+        <w:rFonts w:ascii="Symbol" w:hAnsi="Symbol" w:hint="default"/>
+        <w:sz w:val="20"/>
+      </w:rPr>
+    </w:lvl>
+    <w:lvl w:ilvl="7" w:tentative="1">
+      <w:start w:val="1"/>
+      <w:numFmt w:val="bullet"/>
+      <w:lvlText w:val=""/>
+      <w:lvlJc w:val="left"/>
+      <w:pPr>
+        <w:tabs>
+          <w:tab w:val="num" w:pos="5760"/>
+        </w:tabs>
+        <w:ind w:left="5760" w:hanging="360"/>
+      </w:pPr>
+      <w:rPr>
+        <w:rFonts w:ascii="Symbol" w:hAnsi="Symbol" w:hint="default"/>
+        <w:sz w:val="20"/>
+      </w:rPr>
+    </w:lvl>
+    <w:lvl w:ilvl="8" w:tentative="1">
+      <w:start w:val="1"/>
+      <w:numFmt w:val="bullet"/>
+      <w:lvlText w:val=""/>
+      <w:lvlJc w:val="left"/>
+      <w:pPr>
+        <w:tabs>
+          <w:tab w:val="num" w:pos="6480"/>
+        </w:tabs>
+        <w:ind w:left="6480" w:hanging="360"/>
+      </w:pPr>
+      <w:rPr>
+        <w:rFonts w:ascii="Symbol" w:hAnsi="Symbol" w:hint="default"/>
+        <w:sz w:val="20"/>
+      </w:rPr>
+    </w:lvl>
+  </w:abstractNum>
+  <w:abstractNum w:abstractNumId="10" w15:restartNumberingAfterBreak="0">
     <w:nsid w:val="23D72D85"/>
     <w:multiLevelType w:val="hybridMultilevel"/>
     <w:tmpl w:val="F3F22028"/>
@@ -1454,7 +3288,120 @@
       </w:rPr>
     </w:lvl>
   </w:abstractNum>
-  <w:abstractNum w:abstractNumId="7" w15:restartNumberingAfterBreak="0">
+  <w:abstractNum w:abstractNumId="11" w15:restartNumberingAfterBreak="0">
+    <w:nsid w:val="27F938FF"/>
+    <w:multiLevelType w:val="hybridMultilevel"/>
+    <w:tmpl w:val="5F08476C"/>
+    <w:lvl w:ilvl="0" w:tplc="04090001">
+      <w:start w:val="1"/>
+      <w:numFmt w:val="bullet"/>
+      <w:lvlText w:val=""/>
+      <w:lvlJc w:val="left"/>
+      <w:pPr>
+        <w:ind w:left="720" w:hanging="360"/>
+      </w:pPr>
+      <w:rPr>
+        <w:rFonts w:ascii="Symbol" w:hAnsi="Symbol" w:hint="default"/>
+      </w:rPr>
+    </w:lvl>
+    <w:lvl w:ilvl="1" w:tplc="04090003" w:tentative="1">
+      <w:start w:val="1"/>
+      <w:numFmt w:val="bullet"/>
+      <w:lvlText w:val="o"/>
+      <w:lvlJc w:val="left"/>
+      <w:pPr>
+        <w:ind w:left="1440" w:hanging="360"/>
+      </w:pPr>
+      <w:rPr>
+        <w:rFonts w:ascii="Courier New" w:hAnsi="Courier New" w:cs="Courier New" w:hint="default"/>
+      </w:rPr>
+    </w:lvl>
+    <w:lvl w:ilvl="2" w:tplc="04090005" w:tentative="1">
+      <w:start w:val="1"/>
+      <w:numFmt w:val="bullet"/>
+      <w:lvlText w:val=""/>
+      <w:lvlJc w:val="left"/>
+      <w:pPr>
+        <w:ind w:left="2160" w:hanging="360"/>
+      </w:pPr>
+      <w:rPr>
+        <w:rFonts w:ascii="Wingdings" w:hAnsi="Wingdings" w:hint="default"/>
+      </w:rPr>
+    </w:lvl>
+    <w:lvl w:ilvl="3" w:tplc="04090001" w:tentative="1">
+      <w:start w:val="1"/>
+      <w:numFmt w:val="bullet"/>
+      <w:lvlText w:val=""/>
+      <w:lvlJc w:val="left"/>
+      <w:pPr>
+        <w:ind w:left="2880" w:hanging="360"/>
+      </w:pPr>
+      <w:rPr>
+        <w:rFonts w:ascii="Symbol" w:hAnsi="Symbol" w:hint="default"/>
+      </w:rPr>
+    </w:lvl>
+    <w:lvl w:ilvl="4" w:tplc="04090003" w:tentative="1">
+      <w:start w:val="1"/>
+      <w:numFmt w:val="bullet"/>
+      <w:lvlText w:val="o"/>
+      <w:lvlJc w:val="left"/>
+      <w:pPr>
+        <w:ind w:left="3600" w:hanging="360"/>
+      </w:pPr>
+      <w:rPr>
+        <w:rFonts w:ascii="Courier New" w:hAnsi="Courier New" w:cs="Courier New" w:hint="default"/>
+      </w:rPr>
+    </w:lvl>
+    <w:lvl w:ilvl="5" w:tplc="04090005" w:tentative="1">
+      <w:start w:val="1"/>
+      <w:numFmt w:val="bullet"/>
+      <w:lvlText w:val=""/>
+      <w:lvlJc w:val="left"/>
+      <w:pPr>
+        <w:ind w:left="4320" w:hanging="360"/>
+      </w:pPr>
+      <w:rPr>
+        <w:rFonts w:ascii="Wingdings" w:hAnsi="Wingdings" w:hint="default"/>
+      </w:rPr>
+    </w:lvl>
+    <w:lvl w:ilvl="6" w:tplc="04090001" w:tentative="1">
+      <w:start w:val="1"/>
+      <w:numFmt w:val="bullet"/>
+      <w:lvlText w:val=""/>
+      <w:lvlJc w:val="left"/>
+      <w:pPr>
+        <w:ind w:left="5040" w:hanging="360"/>
+      </w:pPr>
+      <w:rPr>
+        <w:rFonts w:ascii="Symbol" w:hAnsi="Symbol" w:hint="default"/>
+      </w:rPr>
+    </w:lvl>
+    <w:lvl w:ilvl="7" w:tplc="04090003" w:tentative="1">
+      <w:start w:val="1"/>
+      <w:numFmt w:val="bullet"/>
+      <w:lvlText w:val="o"/>
+      <w:lvlJc w:val="left"/>
+      <w:pPr>
+        <w:ind w:left="5760" w:hanging="360"/>
+      </w:pPr>
+      <w:rPr>
+        <w:rFonts w:ascii="Courier New" w:hAnsi="Courier New" w:cs="Courier New" w:hint="default"/>
+      </w:rPr>
+    </w:lvl>
+    <w:lvl w:ilvl="8" w:tplc="04090005" w:tentative="1">
+      <w:start w:val="1"/>
+      <w:numFmt w:val="bullet"/>
+      <w:lvlText w:val=""/>
+      <w:lvlJc w:val="left"/>
+      <w:pPr>
+        <w:ind w:left="6480" w:hanging="360"/>
+      </w:pPr>
+      <w:rPr>
+        <w:rFonts w:ascii="Wingdings" w:hAnsi="Wingdings" w:hint="default"/>
+      </w:rPr>
+    </w:lvl>
+  </w:abstractNum>
+  <w:abstractNum w:abstractNumId="12" w15:restartNumberingAfterBreak="0">
     <w:nsid w:val="28ED3E9D"/>
     <w:multiLevelType w:val="hybridMultilevel"/>
     <w:tmpl w:val="A5149B3C"/>
@@ -1567,7 +3514,7 @@
       </w:rPr>
     </w:lvl>
   </w:abstractNum>
-  <w:abstractNum w:abstractNumId="8" w15:restartNumberingAfterBreak="0">
+  <w:abstractNum w:abstractNumId="13" w15:restartNumberingAfterBreak="0">
     <w:nsid w:val="2CD47A1B"/>
     <w:multiLevelType w:val="multilevel"/>
     <w:tmpl w:val="9550A39C"/>
@@ -1683,7 +3630,7 @@
       </w:rPr>
     </w:lvl>
   </w:abstractNum>
-  <w:abstractNum w:abstractNumId="9" w15:restartNumberingAfterBreak="0">
+  <w:abstractNum w:abstractNumId="14" w15:restartNumberingAfterBreak="0">
     <w:nsid w:val="368001EA"/>
     <w:multiLevelType w:val="hybridMultilevel"/>
     <w:tmpl w:val="207CABEC"/>
@@ -1796,7 +3743,156 @@
       </w:rPr>
     </w:lvl>
   </w:abstractNum>
-  <w:abstractNum w:abstractNumId="10" w15:restartNumberingAfterBreak="0">
+  <w:abstractNum w:abstractNumId="15" w15:restartNumberingAfterBreak="0">
+    <w:nsid w:val="36AB060E"/>
+    <w:multiLevelType w:val="multilevel"/>
+    <w:tmpl w:val="0B90F55C"/>
+    <w:lvl w:ilvl="0">
+      <w:start w:val="1"/>
+      <w:numFmt w:val="bullet"/>
+      <w:lvlText w:val=""/>
+      <w:lvlJc w:val="left"/>
+      <w:pPr>
+        <w:tabs>
+          <w:tab w:val="num" w:pos="720"/>
+        </w:tabs>
+        <w:ind w:left="720" w:hanging="360"/>
+      </w:pPr>
+      <w:rPr>
+        <w:rFonts w:ascii="Symbol" w:hAnsi="Symbol" w:hint="default"/>
+        <w:sz w:val="20"/>
+      </w:rPr>
+    </w:lvl>
+    <w:lvl w:ilvl="1" w:tentative="1">
+      <w:start w:val="1"/>
+      <w:numFmt w:val="bullet"/>
+      <w:lvlText w:val=""/>
+      <w:lvlJc w:val="left"/>
+      <w:pPr>
+        <w:tabs>
+          <w:tab w:val="num" w:pos="1440"/>
+        </w:tabs>
+        <w:ind w:left="1440" w:hanging="360"/>
+      </w:pPr>
+      <w:rPr>
+        <w:rFonts w:ascii="Symbol" w:hAnsi="Symbol" w:hint="default"/>
+        <w:sz w:val="20"/>
+      </w:rPr>
+    </w:lvl>
+    <w:lvl w:ilvl="2" w:tentative="1">
+      <w:start w:val="1"/>
+      <w:numFmt w:val="bullet"/>
+      <w:lvlText w:val=""/>
+      <w:lvlJc w:val="left"/>
+      <w:pPr>
+        <w:tabs>
+          <w:tab w:val="num" w:pos="2160"/>
+        </w:tabs>
+        <w:ind w:left="2160" w:hanging="360"/>
+      </w:pPr>
+      <w:rPr>
+        <w:rFonts w:ascii="Symbol" w:hAnsi="Symbol" w:hint="default"/>
+        <w:sz w:val="20"/>
+      </w:rPr>
+    </w:lvl>
+    <w:lvl w:ilvl="3" w:tentative="1">
+      <w:start w:val="1"/>
+      <w:numFmt w:val="bullet"/>
+      <w:lvlText w:val=""/>
+      <w:lvlJc w:val="left"/>
+      <w:pPr>
+        <w:tabs>
+          <w:tab w:val="num" w:pos="2880"/>
+        </w:tabs>
+        <w:ind w:left="2880" w:hanging="360"/>
+      </w:pPr>
+      <w:rPr>
+        <w:rFonts w:ascii="Symbol" w:hAnsi="Symbol" w:hint="default"/>
+        <w:sz w:val="20"/>
+      </w:rPr>
+    </w:lvl>
+    <w:lvl w:ilvl="4" w:tentative="1">
+      <w:start w:val="1"/>
+      <w:numFmt w:val="bullet"/>
+      <w:lvlText w:val=""/>
+      <w:lvlJc w:val="left"/>
+      <w:pPr>
+        <w:tabs>
+          <w:tab w:val="num" w:pos="3600"/>
+        </w:tabs>
+        <w:ind w:left="3600" w:hanging="360"/>
+      </w:pPr>
+      <w:rPr>
+        <w:rFonts w:ascii="Symbol" w:hAnsi="Symbol" w:hint="default"/>
+        <w:sz w:val="20"/>
+      </w:rPr>
+    </w:lvl>
+    <w:lvl w:ilvl="5" w:tentative="1">
+      <w:start w:val="1"/>
+      <w:numFmt w:val="bullet"/>
+      <w:lvlText w:val=""/>
+      <w:lvlJc w:val="left"/>
+      <w:pPr>
+        <w:tabs>
+          <w:tab w:val="num" w:pos="4320"/>
+        </w:tabs>
+        <w:ind w:left="4320" w:hanging="360"/>
+      </w:pPr>
+      <w:rPr>
+        <w:rFonts w:ascii="Symbol" w:hAnsi="Symbol" w:hint="default"/>
+        <w:sz w:val="20"/>
+      </w:rPr>
+    </w:lvl>
+    <w:lvl w:ilvl="6" w:tentative="1">
+      <w:start w:val="1"/>
+      <w:numFmt w:val="bullet"/>
+      <w:lvlText w:val=""/>
+      <w:lvlJc w:val="left"/>
+      <w:pPr>
+        <w:tabs>
+          <w:tab w:val="num" w:pos="5040"/>
+        </w:tabs>
+        <w:ind w:left="5040" w:hanging="360"/>
+      </w:pPr>
+      <w:rPr>
+        <w:rFonts w:ascii="Symbol" w:hAnsi="Symbol" w:hint="default"/>
+        <w:sz w:val="20"/>
+      </w:rPr>
+    </w:lvl>
+    <w:lvl w:ilvl="7" w:tentative="1">
+      <w:start w:val="1"/>
+      <w:numFmt w:val="bullet"/>
+      <w:lvlText w:val=""/>
+      <w:lvlJc w:val="left"/>
+      <w:pPr>
+        <w:tabs>
+          <w:tab w:val="num" w:pos="5760"/>
+        </w:tabs>
+        <w:ind w:left="5760" w:hanging="360"/>
+      </w:pPr>
+      <w:rPr>
+        <w:rFonts w:ascii="Symbol" w:hAnsi="Symbol" w:hint="default"/>
+        <w:sz w:val="20"/>
+      </w:rPr>
+    </w:lvl>
+    <w:lvl w:ilvl="8" w:tentative="1">
+      <w:start w:val="1"/>
+      <w:numFmt w:val="bullet"/>
+      <w:lvlText w:val=""/>
+      <w:lvlJc w:val="left"/>
+      <w:pPr>
+        <w:tabs>
+          <w:tab w:val="num" w:pos="6480"/>
+        </w:tabs>
+        <w:ind w:left="6480" w:hanging="360"/>
+      </w:pPr>
+      <w:rPr>
+        <w:rFonts w:ascii="Symbol" w:hAnsi="Symbol" w:hint="default"/>
+        <w:sz w:val="20"/>
+      </w:rPr>
+    </w:lvl>
+  </w:abstractNum>
+  <w:abstractNum w:abstractNumId="16" w15:restartNumberingAfterBreak="0">
     <w:nsid w:val="60282F84"/>
     <w:multiLevelType w:val="hybridMultilevel"/>
     <w:tmpl w:val="3DB22EE4"/>
@@ -1909,7 +4005,120 @@
       </w:rPr>
     </w:lvl>
   </w:abstractNum>
-  <w:abstractNum w:abstractNumId="11" w15:restartNumberingAfterBreak="0">
+  <w:abstractNum w:abstractNumId="17" w15:restartNumberingAfterBreak="0">
+    <w:nsid w:val="602C4C3F"/>
+    <w:multiLevelType w:val="hybridMultilevel"/>
+    <w:tmpl w:val="41F256B8"/>
+    <w:lvl w:ilvl="0" w:tplc="04090001">
+      <w:start w:val="1"/>
+      <w:numFmt w:val="bullet"/>
+      <w:lvlText w:val=""/>
+      <w:lvlJc w:val="left"/>
+      <w:pPr>
+        <w:ind w:left="720" w:hanging="360"/>
+      </w:pPr>
+      <w:rPr>
+        <w:rFonts w:ascii="Symbol" w:hAnsi="Symbol" w:hint="default"/>
+      </w:rPr>
+    </w:lvl>
+    <w:lvl w:ilvl="1" w:tplc="04090003" w:tentative="1">
+      <w:start w:val="1"/>
+      <w:numFmt w:val="bullet"/>
+      <w:lvlText w:val="o"/>
+      <w:lvlJc w:val="left"/>
+      <w:pPr>
+        <w:ind w:left="1440" w:hanging="360"/>
+      </w:pPr>
+      <w:rPr>
+        <w:rFonts w:ascii="Courier New" w:hAnsi="Courier New" w:cs="Courier New" w:hint="default"/>
+      </w:rPr>
+    </w:lvl>
+    <w:lvl w:ilvl="2" w:tplc="04090005" w:tentative="1">
+      <w:start w:val="1"/>
+      <w:numFmt w:val="bullet"/>
+      <w:lvlText w:val=""/>
+      <w:lvlJc w:val="left"/>
+      <w:pPr>
+        <w:ind w:left="2160" w:hanging="360"/>
+      </w:pPr>
+      <w:rPr>
+        <w:rFonts w:ascii="Wingdings" w:hAnsi="Wingdings" w:hint="default"/>
+      </w:rPr>
+    </w:lvl>
+    <w:lvl w:ilvl="3" w:tplc="04090001" w:tentative="1">
+      <w:start w:val="1"/>
+      <w:numFmt w:val="bullet"/>
+      <w:lvlText w:val=""/>
+      <w:lvlJc w:val="left"/>
+      <w:pPr>
+        <w:ind w:left="2880" w:hanging="360"/>
+      </w:pPr>
+      <w:rPr>
+        <w:rFonts w:ascii="Symbol" w:hAnsi="Symbol" w:hint="default"/>
+      </w:rPr>
+    </w:lvl>
+    <w:lvl w:ilvl="4" w:tplc="04090003" w:tentative="1">
+      <w:start w:val="1"/>
+      <w:numFmt w:val="bullet"/>
+      <w:lvlText w:val="o"/>
+      <w:lvlJc w:val="left"/>
+      <w:pPr>
+        <w:ind w:left="3600" w:hanging="360"/>
+      </w:pPr>
+      <w:rPr>
+        <w:rFonts w:ascii="Courier New" w:hAnsi="Courier New" w:cs="Courier New" w:hint="default"/>
+      </w:rPr>
+    </w:lvl>
+    <w:lvl w:ilvl="5" w:tplc="04090005" w:tentative="1">
+      <w:start w:val="1"/>
+      <w:numFmt w:val="bullet"/>
+      <w:lvlText w:val=""/>
+      <w:lvlJc w:val="left"/>
+      <w:pPr>
+        <w:ind w:left="4320" w:hanging="360"/>
+      </w:pPr>
+      <w:rPr>
+        <w:rFonts w:ascii="Wingdings" w:hAnsi="Wingdings" w:hint="default"/>
+      </w:rPr>
+    </w:lvl>
+    <w:lvl w:ilvl="6" w:tplc="04090001" w:tentative="1">
+      <w:start w:val="1"/>
+      <w:numFmt w:val="bullet"/>
+      <w:lvlText w:val=""/>
+      <w:lvlJc w:val="left"/>
+      <w:pPr>
+        <w:ind w:left="5040" w:hanging="360"/>
+      </w:pPr>
+      <w:rPr>
+        <w:rFonts w:ascii="Symbol" w:hAnsi="Symbol" w:hint="default"/>
+      </w:rPr>
+    </w:lvl>
+    <w:lvl w:ilvl="7" w:tplc="04090003" w:tentative="1">
+      <w:start w:val="1"/>
+      <w:numFmt w:val="bullet"/>
+      <w:lvlText w:val="o"/>
+      <w:lvlJc w:val="left"/>
+      <w:pPr>
+        <w:ind w:left="5760" w:hanging="360"/>
+      </w:pPr>
+      <w:rPr>
+        <w:rFonts w:ascii="Courier New" w:hAnsi="Courier New" w:cs="Courier New" w:hint="default"/>
+      </w:rPr>
+    </w:lvl>
+    <w:lvl w:ilvl="8" w:tplc="04090005" w:tentative="1">
+      <w:start w:val="1"/>
+      <w:numFmt w:val="bullet"/>
+      <w:lvlText w:val=""/>
+      <w:lvlJc w:val="left"/>
+      <w:pPr>
+        <w:ind w:left="6480" w:hanging="360"/>
+      </w:pPr>
+      <w:rPr>
+        <w:rFonts w:ascii="Wingdings" w:hAnsi="Wingdings" w:hint="default"/>
+      </w:rPr>
+    </w:lvl>
+  </w:abstractNum>
+  <w:abstractNum w:abstractNumId="18" w15:restartNumberingAfterBreak="0">
     <w:nsid w:val="77A3782A"/>
     <w:multiLevelType w:val="hybridMultilevel"/>
     <w:tmpl w:val="624EA3B2"/>
@@ -2022,7 +4231,7 @@
       </w:rPr>
     </w:lvl>
   </w:abstractNum>
-  <w:abstractNum w:abstractNumId="12" w15:restartNumberingAfterBreak="0">
+  <w:abstractNum w:abstractNumId="19" w15:restartNumberingAfterBreak="0">
     <w:nsid w:val="7E990CFC"/>
     <w:multiLevelType w:val="multilevel"/>
     <w:tmpl w:val="BAB08EAC"/>
@@ -2190,28 +4399,28 @@
     <w:abstractNumId w:val="0"/>
   </w:num>
   <w:num w:numId="7">
-    <w:abstractNumId w:val="8"/>
+    <w:abstractNumId w:val="13"/>
   </w:num>
   <w:num w:numId="8">
+    <w:abstractNumId w:val="16"/>
+  </w:num>
+  <w:num w:numId="9">
+    <w:abstractNumId w:val="14"/>
+  </w:num>
+  <w:num w:numId="10">
+    <w:abstractNumId w:val="12"/>
+  </w:num>
+  <w:num w:numId="11">
     <w:abstractNumId w:val="10"/>
   </w:num>
-  <w:num w:numId="9">
-    <w:abstractNumId w:val="9"/>
-  </w:num>
-  <w:num w:numId="10">
-    <w:abstractNumId w:val="7"/>
-  </w:num>
-  <w:num w:numId="11">
-    <w:abstractNumId w:val="6"/>
-  </w:num>
   <w:num w:numId="12">
-    <w:abstractNumId w:val="11"/>
+    <w:abstractNumId w:val="18"/>
   </w:num>
   <w:num w:numId="13">
-    <w:abstractNumId w:val="12"/>
+    <w:abstractNumId w:val="19"/>
   </w:num>
   <w:num w:numId="14">
-    <w:abstractNumId w:val="8"/>
+    <w:abstractNumId w:val="13"/>
     <w:lvlOverride w:ilvl="0">
       <w:startOverride w:val="1"/>
     </w:lvlOverride>
@@ -2239,6 +4448,27 @@
     <w:lvlOverride w:ilvl="8">
       <w:startOverride w:val="1"/>
     </w:lvlOverride>
+  </w:num>
+  <w:num w:numId="15">
+    <w:abstractNumId w:val="11"/>
+  </w:num>
+  <w:num w:numId="16">
+    <w:abstractNumId w:val="9"/>
+  </w:num>
+  <w:num w:numId="17">
+    <w:abstractNumId w:val="6"/>
+  </w:num>
+  <w:num w:numId="18">
+    <w:abstractNumId w:val="15"/>
+  </w:num>
+  <w:num w:numId="19">
+    <w:abstractNumId w:val="7"/>
+  </w:num>
+  <w:num w:numId="20">
+    <w:abstractNumId w:val="17"/>
+  </w:num>
+  <w:num w:numId="21">
+    <w:abstractNumId w:val="8"/>
   </w:num>
   <w:numIdMacAtCleanup w:val="8"/>
 </w:numbering>
@@ -13692,7 +15922,6 @@
     <w:name w:val="Normal (Web)"/>
     <w:basedOn w:val="Normal"/>
     <w:uiPriority w:val="99"/>
-    <w:semiHidden/>
     <w:unhideWhenUsed/>
     <w:rsid w:val="00352A63"/>
     <w:pPr>

</xml_diff>